<commit_message>
commit sprint 1 starter revised
</commit_message>
<xml_diff>
--- a/The TARDIS Project Demonstration (Instructions).docx
+++ b/The TARDIS Project Demonstration (Instructions).docx
@@ -392,6 +392,32 @@
       </w:pPr>
       <w:r>
         <w:lastRenderedPageBreak/>
+        <w:t>Program</w:t>
+      </w:r>
+      <w:bookmarkStart w:id="0" w:name="_GoBack"/>
+      <w:bookmarkEnd w:id="0"/>
+    </w:p>
+    <w:p>
+      <w:pPr>
+        <w:pStyle w:val="ListParagraph"/>
+        <w:numPr>
+          <w:ilvl w:val="1"/>
+          <w:numId w:val="1"/>
+        </w:numPr>
+      </w:pPr>
+      <w:r>
+        <w:t>Instantiate a Controller object</w:t>
+      </w:r>
+    </w:p>
+    <w:p>
+      <w:pPr>
+        <w:pStyle w:val="ListParagraph"/>
+        <w:numPr>
+          <w:ilvl w:val="0"/>
+          <w:numId w:val="1"/>
+        </w:numPr>
+      </w:pPr>
+      <w:r>
         <w:t>Controller</w:t>
       </w:r>
     </w:p>
@@ -1016,6 +1042,7 @@
         </w:numPr>
       </w:pPr>
       <w:r>
+        <w:lastRenderedPageBreak/>
         <w:t>Exception thrown</w:t>
       </w:r>
     </w:p>
@@ -1052,7 +1079,6 @@
       <w:proofErr w:type="spellStart"/>
       <w:proofErr w:type="gramStart"/>
       <w:r>
-        <w:lastRenderedPageBreak/>
         <w:t>DisplayTravelerInfo</w:t>
       </w:r>
       <w:proofErr w:type="spellEnd"/>
@@ -1204,8 +1230,6 @@
         <w:pStyle w:val="ListParagraph"/>
         <w:ind w:left="1440"/>
       </w:pPr>
-      <w:bookmarkStart w:id="0" w:name="_GoBack"/>
-      <w:bookmarkEnd w:id="0"/>
     </w:p>
     <w:sectPr>
       <w:headerReference w:type="default" r:id="rId16"/>

</xml_diff>

<commit_message>
Sprint 2 solution 1.0
</commit_message>
<xml_diff>
--- a/The TARDIS Project Demonstration (Instructions).docx
+++ b/The TARDIS Project Demonstration (Instructions).docx
@@ -1247,19 +1247,70 @@
       <w:r>
         <w:t xml:space="preserve">Create the </w:t>
       </w:r>
-      <w:proofErr w:type="spellStart"/>
-      <w:r>
-        <w:t>GameObject</w:t>
-      </w:r>
-      <w:proofErr w:type="spellEnd"/>
-      <w:r>
-        <w:t xml:space="preserve"> abstract</w:t>
-      </w:r>
+      <w:r>
+        <w:t>Object abstract class.</w:t>
+      </w:r>
+    </w:p>
+    <w:p>
+      <w:pPr>
+        <w:pStyle w:val="ListParagraph"/>
+        <w:numPr>
+          <w:ilvl w:val="0"/>
+          <w:numId w:val="3"/>
+        </w:numPr>
+      </w:pPr>
+      <w:r>
+        <w:t>Create the Jewel</w:t>
+      </w:r>
+      <w:r>
+        <w:t xml:space="preserve"> class and inherit from the </w:t>
+      </w:r>
+      <w:r>
+        <w:t>Object class.</w:t>
+      </w:r>
+    </w:p>
+    <w:p>
+      <w:pPr>
+        <w:pStyle w:val="ListParagraph"/>
+        <w:numPr>
+          <w:ilvl w:val="0"/>
+          <w:numId w:val="3"/>
+        </w:numPr>
+      </w:pPr>
+      <w:r>
+        <w:t>Create the Furniture class and inherit from the Object class.</w:t>
+      </w:r>
+    </w:p>
+    <w:p>
+      <w:pPr>
+        <w:pStyle w:val="ListParagraph"/>
+        <w:numPr>
+          <w:ilvl w:val="0"/>
+          <w:numId w:val="3"/>
+        </w:numPr>
+      </w:pPr>
+      <w:r>
+        <w:t xml:space="preserve">Create the </w:t>
+      </w:r>
+      <w:proofErr w:type="spellStart"/>
+      <w:r>
+        <w:t>GallifrianMirror</w:t>
+      </w:r>
+      <w:proofErr w:type="spellEnd"/>
+      <w:r>
+        <w:t xml:space="preserve"> class and inherit form the Object class.</w:t>
+      </w:r>
+    </w:p>
+    <w:p>
+      <w:pPr>
+        <w:pStyle w:val="ListParagraph"/>
+        <w:numPr>
+          <w:ilvl w:val="0"/>
+          <w:numId w:val="3"/>
+        </w:numPr>
+      </w:pPr>
       <w:bookmarkStart w:id="0" w:name="_GoBack"/>
       <w:bookmarkEnd w:id="0"/>
-      <w:r>
-        <w:t xml:space="preserve"> class.</w:t>
-      </w:r>
     </w:p>
     <w:p>
       <w:pPr>
@@ -1269,17 +1320,11 @@
           <w:numId w:val="3"/>
         </w:numPr>
       </w:pPr>
-      <w:r>
-        <w:t xml:space="preserve">Create the Jewel class and inherit from the </w:t>
-      </w:r>
-      <w:proofErr w:type="spellStart"/>
-      <w:r>
-        <w:t>GameObject</w:t>
-      </w:r>
-      <w:proofErr w:type="spellEnd"/>
-      <w:r>
-        <w:t xml:space="preserve"> class.</w:t>
-      </w:r>
+      <w:proofErr w:type="spellStart"/>
+      <w:r>
+        <w:t>ff</w:t>
+      </w:r>
+      <w:proofErr w:type="spellEnd"/>
     </w:p>
     <w:sectPr>
       <w:headerReference w:type="default" r:id="rId16"/>

</xml_diff>